<commit_message>
Lab4 | Finilized report
</commit_message>
<xml_diff>
--- a/УВС_ЛР4_Окаянченко_Давид_ІА_13.docx
+++ b/УВС_ЛР4_Окаянченко_Давид_ІА_13.docx
@@ -304,7 +304,6 @@
         </w:rPr>
         <w:t>«</w:t>
       </w:r>
-      <w:proofErr w:type="spellStart"/>
       <w:r>
         <w:rPr>
           <w:rStyle w:val="a6"/>
@@ -312,7 +311,6 @@
         </w:rPr>
         <w:t>FreeRTOS</w:t>
       </w:r>
-      <w:proofErr w:type="spellEnd"/>
       <w:r>
         <w:rPr>
           <w:rStyle w:val="a6"/>
@@ -673,25 +671,7 @@
           <w:bCs/>
           <w:lang w:val="uk-UA"/>
         </w:rPr>
-        <w:t xml:space="preserve">Посилання на </w:t>
-      </w:r>
-      <w:proofErr w:type="spellStart"/>
-      <w:r>
-        <w:rPr>
-          <w:b/>
-          <w:bCs/>
-          <w:lang w:val="uk-UA"/>
-        </w:rPr>
-        <w:t>гітлаб</w:t>
-      </w:r>
-      <w:proofErr w:type="spellEnd"/>
-      <w:r>
-        <w:rPr>
-          <w:b/>
-          <w:bCs/>
-          <w:lang w:val="uk-UA"/>
-        </w:rPr>
-        <w:t xml:space="preserve">-репозиторій: </w:t>
+        <w:t xml:space="preserve">Посилання на гітлаб-репозиторій: </w:t>
       </w:r>
       <w:hyperlink r:id="rId7" w:history="1">
         <w:r>
@@ -724,72 +704,33 @@
       <w:r>
         <w:t>Створи</w:t>
       </w:r>
-      <w:proofErr w:type="spellStart"/>
       <w:r>
         <w:rPr>
           <w:lang w:val="ru-RU"/>
         </w:rPr>
         <w:t>мо</w:t>
       </w:r>
-      <w:proofErr w:type="spellEnd"/>
-      <w:r>
-        <w:t xml:space="preserve"> новий </w:t>
-      </w:r>
-      <w:proofErr w:type="spellStart"/>
-      <w:r>
-        <w:t>проєкт</w:t>
-      </w:r>
-      <w:proofErr w:type="spellEnd"/>
-      <w:r>
-        <w:t>, дода</w:t>
-      </w:r>
-      <w:proofErr w:type="spellStart"/>
+      <w:r>
+        <w:t xml:space="preserve"> новий проєкт, дода</w:t>
+      </w:r>
       <w:r>
         <w:rPr>
           <w:lang w:val="ru-RU"/>
         </w:rPr>
-        <w:t>мо</w:t>
-      </w:r>
-      <w:proofErr w:type="spellEnd"/>
+        <w:t xml:space="preserve">мо </w:t>
+      </w:r>
+      <w:r>
+        <w:t>FreeRTOS і QP</w:t>
+      </w:r>
       <w:r>
         <w:rPr>
           <w:lang w:val="ru-RU"/>
         </w:rPr>
+        <w:t>:</w:t>
+      </w:r>
+      <w:r>
         <w:t xml:space="preserve"> </w:t>
       </w:r>
-      <w:proofErr w:type="spellStart"/>
-      <w:r>
-        <w:t>FreeRTOS</w:t>
-      </w:r>
-      <w:proofErr w:type="spellEnd"/>
-      <w:r>
-        <w:t xml:space="preserve"> і QP</w:t>
-      </w:r>
-      <w:r>
-        <w:rPr>
-          <w:lang w:val="ru-RU"/>
-        </w:rPr>
-        <w:t>:</w:t>
-      </w:r>
-      <w:r>
-        <w:t xml:space="preserve"> (</w:t>
-      </w:r>
-      <w:hyperlink r:id="rId8" w:tgtFrame="_blank" w:history="1">
-        <w:r>
-          <w:t>https://www.youtube.com/watch?v=M05jMX3_wJk</w:t>
-        </w:r>
-      </w:hyperlink>
-      <w:r>
-        <w:t> </w:t>
-      </w:r>
-      <w:hyperlink r:id="rId9" w:tgtFrame="_blank" w:history="1">
-        <w:r>
-          <w:t>https://www.youtube.com/watch?v=E96nvsnY6yM</w:t>
-        </w:r>
-      </w:hyperlink>
-      <w:r>
-        <w:t>)</w:t>
-      </w:r>
     </w:p>
     <w:p>
       <w:pPr>
@@ -798,19 +739,11 @@
           <w:lang w:val="de-DE"/>
         </w:rPr>
       </w:pPr>
-      <w:proofErr w:type="spellStart"/>
       <w:r>
         <w:rPr>
           <w:lang w:val="en-US"/>
         </w:rPr>
-        <w:t>FreeRTOS</w:t>
-      </w:r>
-      <w:proofErr w:type="spellEnd"/>
-      <w:r>
-        <w:rPr>
-          <w:lang w:val="en-US"/>
-        </w:rPr>
-        <w:t>:</w:t>
+        <w:t>FreeRTOS:</w:t>
       </w:r>
     </w:p>
     <w:p>
@@ -830,6 +763,126 @@
             <wp:extent cx="5940425" cy="3241675"/>
             <wp:effectExtent l="0" t="0" r="3175" b="0"/>
             <wp:docPr id="1" name="Рисунок 1"/>
+            <wp:cNvGraphicFramePr>
+              <a:graphicFrameLocks xmlns:a="http://schemas.openxmlformats.org/drawingml/2006/main" noChangeAspect="1"/>
+            </wp:cNvGraphicFramePr>
+            <a:graphic xmlns:a="http://schemas.openxmlformats.org/drawingml/2006/main">
+              <a:graphicData uri="http://schemas.openxmlformats.org/drawingml/2006/picture">
+                <pic:pic xmlns:pic="http://schemas.openxmlformats.org/drawingml/2006/picture">
+                  <pic:nvPicPr>
+                    <pic:cNvPr id="1" name=""/>
+                    <pic:cNvPicPr/>
+                  </pic:nvPicPr>
+                  <pic:blipFill>
+                    <a:blip r:embed="rId8"/>
+                    <a:stretch>
+                      <a:fillRect/>
+                    </a:stretch>
+                  </pic:blipFill>
+                  <pic:spPr>
+                    <a:xfrm>
+                      <a:off x="0" y="0"/>
+                      <a:ext cx="5940425" cy="3241675"/>
+                    </a:xfrm>
+                    <a:prstGeom prst="rect">
+                      <a:avLst/>
+                    </a:prstGeom>
+                  </pic:spPr>
+                </pic:pic>
+              </a:graphicData>
+            </a:graphic>
+          </wp:inline>
+        </w:drawing>
+      </w:r>
+    </w:p>
+    <w:p>
+      <w:pPr>
+        <w:ind w:left="-709"/>
+        <w:rPr>
+          <w:lang w:val="en-US"/>
+        </w:rPr>
+      </w:pPr>
+      <w:r>
+        <w:rPr>
+          <w:lang w:val="de-DE"/>
+        </w:rPr>
+        <w:t>QP</w:t>
+      </w:r>
+      <w:r>
+        <w:rPr>
+          <w:lang w:val="en-US"/>
+        </w:rPr>
+        <w:t>:</w:t>
+      </w:r>
+    </w:p>
+    <w:p>
+      <w:pPr>
+        <w:ind w:left="-709"/>
+        <w:jc w:val="center"/>
+        <w:rPr>
+          <w:lang w:val="en-US"/>
+        </w:rPr>
+      </w:pPr>
+      <w:r>
+        <w:rPr>
+          <w:lang w:val="en-US"/>
+        </w:rPr>
+        <w:drawing>
+          <wp:inline distT="0" distB="0" distL="0" distR="0" wp14:anchorId="398D10BF" wp14:editId="589E8D29">
+            <wp:extent cx="5940425" cy="3179445"/>
+            <wp:effectExtent l="0" t="0" r="3175" b="1905"/>
+            <wp:docPr id="15" name="Рисунок 15"/>
+            <wp:cNvGraphicFramePr>
+              <a:graphicFrameLocks xmlns:a="http://schemas.openxmlformats.org/drawingml/2006/main" noChangeAspect="1"/>
+            </wp:cNvGraphicFramePr>
+            <a:graphic xmlns:a="http://schemas.openxmlformats.org/drawingml/2006/main">
+              <a:graphicData uri="http://schemas.openxmlformats.org/drawingml/2006/picture">
+                <pic:pic xmlns:pic="http://schemas.openxmlformats.org/drawingml/2006/picture">
+                  <pic:nvPicPr>
+                    <pic:cNvPr id="1" name=""/>
+                    <pic:cNvPicPr/>
+                  </pic:nvPicPr>
+                  <pic:blipFill>
+                    <a:blip r:embed="rId9"/>
+                    <a:stretch>
+                      <a:fillRect/>
+                    </a:stretch>
+                  </pic:blipFill>
+                  <pic:spPr>
+                    <a:xfrm>
+                      <a:off x="0" y="0"/>
+                      <a:ext cx="5940425" cy="3179445"/>
+                    </a:xfrm>
+                    <a:prstGeom prst="rect">
+                      <a:avLst/>
+                    </a:prstGeom>
+                  </pic:spPr>
+                </pic:pic>
+              </a:graphicData>
+            </a:graphic>
+          </wp:inline>
+        </w:drawing>
+      </w:r>
+    </w:p>
+    <w:p>
+      <w:pPr>
+        <w:ind w:left="-709"/>
+        <w:jc w:val="center"/>
+        <w:rPr>
+          <w:lang w:val="en-US"/>
+        </w:rPr>
+      </w:pPr>
+      <w:r>
+        <w:rPr>
+          <w:noProof/>
+          <w:lang w:val="en-US"/>
+        </w:rPr>
+        <w:lastRenderedPageBreak/>
+        <w:drawing>
+          <wp:inline distT="0" distB="0" distL="0" distR="0" wp14:anchorId="03A8CAD9" wp14:editId="6F211B4A">
+            <wp:extent cx="5940425" cy="3284855"/>
+            <wp:effectExtent l="0" t="0" r="3175" b="0"/>
+            <wp:docPr id="5" name="Рисунок 5"/>
             <wp:cNvGraphicFramePr>
               <a:graphicFrameLocks xmlns:a="http://schemas.openxmlformats.org/drawingml/2006/main" noChangeAspect="1"/>
             </wp:cNvGraphicFramePr>
@@ -849,7 +902,7 @@
                   <pic:spPr>
                     <a:xfrm>
                       <a:off x="0" y="0"/>
-                      <a:ext cx="5940425" cy="3241675"/>
+                      <a:ext cx="5940425" cy="3284855"/>
                     </a:xfrm>
                     <a:prstGeom prst="rect">
                       <a:avLst/>
@@ -864,20 +917,23 @@
     </w:p>
     <w:p>
       <w:pPr>
-        <w:ind w:left="-709"/>
-        <w:rPr>
-          <w:lang w:val="en-US"/>
-        </w:rPr>
-      </w:pPr>
-      <w:r>
-        <w:rPr>
-          <w:lang w:val="de-DE"/>
-        </w:rPr>
-        <w:t>QP</w:t>
-      </w:r>
-      <w:r>
-        <w:rPr>
-          <w:lang w:val="en-US"/>
+        <w:pStyle w:val="a"/>
+      </w:pPr>
+      <w:r>
+        <w:t>Створи</w:t>
+      </w:r>
+      <w:r>
+        <w:rPr>
+          <w:lang w:val="ru-RU"/>
+        </w:rPr>
+        <w:t>мо</w:t>
+      </w:r>
+      <w:r>
+        <w:t xml:space="preserve"> декілька Task за допомогою FreeRTOS</w:t>
+      </w:r>
+      <w:r>
+        <w:rPr>
+          <w:lang w:val="ru-RU"/>
         </w:rPr>
         <w:t>:</w:t>
       </w:r>
@@ -886,21 +942,16 @@
       <w:pPr>
         <w:ind w:left="-709"/>
         <w:jc w:val="center"/>
-        <w:rPr>
-          <w:lang w:val="en-US"/>
-        </w:rPr>
       </w:pPr>
       <w:r>
         <w:rPr>
           <w:noProof/>
-          <w:lang w:val="en-US"/>
-        </w:rPr>
-        <w:lastRenderedPageBreak/>
+        </w:rPr>
         <w:drawing>
-          <wp:inline distT="0" distB="0" distL="0" distR="0" wp14:anchorId="1C470C8C" wp14:editId="3FB1520B">
-            <wp:extent cx="5940425" cy="3307080"/>
-            <wp:effectExtent l="0" t="0" r="3175" b="7620"/>
-            <wp:docPr id="4" name="Рисунок 4"/>
+          <wp:inline distT="0" distB="0" distL="0" distR="0" wp14:anchorId="154A7F53" wp14:editId="0D715230">
+            <wp:extent cx="5940425" cy="3289935"/>
+            <wp:effectExtent l="0" t="0" r="3175" b="5715"/>
+            <wp:docPr id="2" name="Рисунок 2"/>
             <wp:cNvGraphicFramePr>
               <a:graphicFrameLocks xmlns:a="http://schemas.openxmlformats.org/drawingml/2006/main" noChangeAspect="1"/>
             </wp:cNvGraphicFramePr>
@@ -920,7 +971,7 @@
                   <pic:spPr>
                     <a:xfrm>
                       <a:off x="0" y="0"/>
-                      <a:ext cx="5940425" cy="3307080"/>
+                      <a:ext cx="5940425" cy="3289935"/>
                     </a:xfrm>
                     <a:prstGeom prst="rect">
                       <a:avLst/>
@@ -935,22 +986,43 @@
     </w:p>
     <w:p>
       <w:pPr>
+        <w:pStyle w:val="a"/>
+      </w:pPr>
+      <w:r>
+        <w:t xml:space="preserve">(додатково) </w:t>
+      </w:r>
+      <w:r>
+        <w:t>Дода</w:t>
+      </w:r>
+      <w:r>
+        <w:t>мо</w:t>
+      </w:r>
+      <w:r>
+        <w:t xml:space="preserve"> кнопки (обовʼязково з обробкою їх натиску та інші периферійні пристрої, такі як LEDs, UART, I2C сенсори та прилади на вибір</w:t>
+      </w:r>
+      <w:r>
+        <w:t>:</w:t>
+      </w:r>
+    </w:p>
+    <w:p>
+      <w:pPr>
         <w:ind w:left="-709"/>
         <w:jc w:val="center"/>
         <w:rPr>
-          <w:lang w:val="en-US"/>
+          <w:lang w:val="uk-UA"/>
         </w:rPr>
       </w:pPr>
       <w:r>
         <w:rPr>
           <w:noProof/>
-          <w:lang w:val="en-US"/>
-        </w:rPr>
+          <w:lang w:val="uk-UA"/>
+        </w:rPr>
+        <w:lastRenderedPageBreak/>
         <w:drawing>
-          <wp:inline distT="0" distB="0" distL="0" distR="0" wp14:anchorId="03A8CAD9" wp14:editId="6F211B4A">
-            <wp:extent cx="5940425" cy="3284855"/>
-            <wp:effectExtent l="0" t="0" r="3175" b="0"/>
-            <wp:docPr id="5" name="Рисунок 5"/>
+          <wp:inline distT="0" distB="0" distL="0" distR="0" wp14:anchorId="18E83DE4" wp14:editId="2CF1E60B">
+            <wp:extent cx="5940425" cy="2737485"/>
+            <wp:effectExtent l="0" t="0" r="3175" b="5715"/>
+            <wp:docPr id="6" name="Рисунок 6"/>
             <wp:cNvGraphicFramePr>
               <a:graphicFrameLocks xmlns:a="http://schemas.openxmlformats.org/drawingml/2006/main" noChangeAspect="1"/>
             </wp:cNvGraphicFramePr>
@@ -970,7 +1042,7 @@
                   <pic:spPr>
                     <a:xfrm>
                       <a:off x="0" y="0"/>
-                      <a:ext cx="5940425" cy="3284855"/>
+                      <a:ext cx="5940425" cy="2737485"/>
                     </a:xfrm>
                     <a:prstGeom prst="rect">
                       <a:avLst/>
@@ -985,57 +1057,95 @@
     </w:p>
     <w:p>
       <w:pPr>
-        <w:pStyle w:val="a"/>
-      </w:pPr>
-      <w:r>
-        <w:t>Створи</w:t>
-      </w:r>
-      <w:proofErr w:type="spellStart"/>
-      <w:r>
-        <w:rPr>
-          <w:lang w:val="ru-RU"/>
-        </w:rPr>
-        <w:t>мо</w:t>
-      </w:r>
-      <w:proofErr w:type="spellEnd"/>
-      <w:r>
-        <w:t xml:space="preserve"> декілька </w:t>
-      </w:r>
-      <w:proofErr w:type="spellStart"/>
-      <w:r>
-        <w:t>Task</w:t>
-      </w:r>
-      <w:proofErr w:type="spellEnd"/>
-      <w:r>
-        <w:t xml:space="preserve"> за допомогою </w:t>
-      </w:r>
-      <w:proofErr w:type="spellStart"/>
-      <w:r>
-        <w:t>FreeRTOS</w:t>
-      </w:r>
-      <w:proofErr w:type="spellEnd"/>
-      <w:r>
-        <w:rPr>
-          <w:lang w:val="ru-RU"/>
-        </w:rPr>
-        <w:t>:</w:t>
-      </w:r>
-    </w:p>
-    <w:p>
-      <w:pPr>
         <w:ind w:left="-709"/>
-        <w:jc w:val="center"/>
+        <w:rPr>
+          <w:lang w:val="uk-UA"/>
+        </w:rPr>
+      </w:pPr>
+      <w:r>
+        <w:rPr>
+          <w:lang w:val="uk-UA"/>
+        </w:rPr>
+        <w:t xml:space="preserve">Обробка натиску кнопки відбувається в методі </w:t>
+      </w:r>
+      <w:r>
+        <w:rPr>
+          <w:lang w:val="uk-UA"/>
+        </w:rPr>
+        <w:t>HAL_GPIO_EXTI_Falling_Callback</w:t>
+      </w:r>
+      <w:r>
+        <w:rPr>
+          <w:lang w:val="uk-UA"/>
+        </w:rPr>
+        <w:t xml:space="preserve">, адже при конфігурації обирали </w:t>
+      </w:r>
+      <w:r>
+        <w:rPr>
+          <w:lang w:val="uk-UA"/>
+        </w:rPr>
+        <w:t xml:space="preserve">наступний режим GPIO: </w:t>
+      </w:r>
+      <w:r>
+        <w:rPr>
+          <w:b/>
+          <w:bCs/>
+          <w:lang w:val="uk-UA"/>
+        </w:rPr>
+        <w:t>External Interrupt Mode with Falling edge trigger detection</w:t>
+      </w:r>
+      <w:r>
+        <w:rPr>
+          <w:lang w:val="uk-UA"/>
+        </w:rPr>
+        <w:t xml:space="preserve"> для піну PC13. Це означає, що переривання буде викликано при </w:t>
+      </w:r>
+      <w:r>
+        <w:rPr>
+          <w:b/>
+          <w:bCs/>
+          <w:lang w:val="uk-UA"/>
+        </w:rPr>
+        <w:t>перехідному фронті з HIGH (1) в LOW (0)</w:t>
+      </w:r>
+      <w:r>
+        <w:rPr>
+          <w:lang w:val="uk-UA"/>
+        </w:rPr>
+        <w:t xml:space="preserve">, що відповідає натисканню кнопки (оскільки більшість кнопок мають </w:t>
+      </w:r>
+      <w:r>
+        <w:rPr>
+          <w:b/>
+          <w:bCs/>
+          <w:lang w:val="uk-UA"/>
+        </w:rPr>
+        <w:t>pull-up резистор</w:t>
+      </w:r>
+      <w:r>
+        <w:rPr>
+          <w:lang w:val="uk-UA"/>
+        </w:rPr>
+        <w:t xml:space="preserve"> і за замовчуванням перебувають у стані HIGH).</w:t>
+      </w:r>
+    </w:p>
+    <w:p>
+      <w:pPr>
+        <w:ind w:left="-709"/>
+        <w:rPr>
+          <w:lang w:val="uk-UA"/>
+        </w:rPr>
       </w:pPr>
       <w:r>
         <w:rPr>
           <w:noProof/>
-        </w:rPr>
-        <w:lastRenderedPageBreak/>
+          <w:lang w:val="uk-UA"/>
+        </w:rPr>
         <w:drawing>
-          <wp:inline distT="0" distB="0" distL="0" distR="0" wp14:anchorId="154A7F53" wp14:editId="0D715230">
-            <wp:extent cx="5940425" cy="3289935"/>
-            <wp:effectExtent l="0" t="0" r="3175" b="5715"/>
-            <wp:docPr id="2" name="Рисунок 2"/>
+          <wp:inline distT="0" distB="0" distL="0" distR="0" wp14:anchorId="69A87A86" wp14:editId="175F0267">
+            <wp:extent cx="5940425" cy="3337560"/>
+            <wp:effectExtent l="0" t="0" r="3175" b="0"/>
+            <wp:docPr id="7" name="Рисунок 7"/>
             <wp:cNvGraphicFramePr>
               <a:graphicFrameLocks xmlns:a="http://schemas.openxmlformats.org/drawingml/2006/main" noChangeAspect="1"/>
             </wp:cNvGraphicFramePr>
@@ -1055,7 +1165,7 @@
                   <pic:spPr>
                     <a:xfrm>
                       <a:off x="0" y="0"/>
-                      <a:ext cx="5940425" cy="3289935"/>
+                      <a:ext cx="5940425" cy="3337560"/>
                     </a:xfrm>
                     <a:prstGeom prst="rect">
                       <a:avLst/>
@@ -1073,37 +1183,82 @@
         <w:pStyle w:val="a"/>
       </w:pPr>
       <w:r>
-        <w:t xml:space="preserve">(додатково) </w:t>
-      </w:r>
-      <w:proofErr w:type="spellStart"/>
-      <w:r>
-        <w:t>Дода</w:t>
+        <w:t>Створи</w:t>
       </w:r>
       <w:r>
         <w:t>мо</w:t>
       </w:r>
-      <w:proofErr w:type="spellEnd"/>
-      <w:r>
-        <w:t xml:space="preserve"> кнопки (</w:t>
-      </w:r>
-      <w:proofErr w:type="spellStart"/>
-      <w:r>
-        <w:t>обовʼязково</w:t>
-      </w:r>
-      <w:proofErr w:type="spellEnd"/>
-      <w:r>
-        <w:t xml:space="preserve"> з обробкою їх натиску та інші периферійні пристрої, такі як </w:t>
-      </w:r>
-      <w:proofErr w:type="spellStart"/>
-      <w:r>
-        <w:t>LEDs</w:t>
-      </w:r>
-      <w:proofErr w:type="spellEnd"/>
-      <w:r>
-        <w:t>, UART, I2C сенсори та прилади на вибір</w:t>
-      </w:r>
-      <w:r>
-        <w:t>:</w:t>
+      <w:r>
+        <w:t xml:space="preserve"> застосунок у якому відповідальність буде розділено між Tasks. </w:t>
+      </w:r>
+    </w:p>
+    <w:p>
+      <w:pPr>
+        <w:ind w:left="-709"/>
+        <w:rPr>
+          <w:lang w:val="uk-UA" w:eastAsia="ru-RU"/>
+        </w:rPr>
+      </w:pPr>
+      <w:r>
+        <w:rPr>
+          <w:lang w:val="uk-UA" w:eastAsia="ru-RU"/>
+        </w:rPr>
+        <w:lastRenderedPageBreak/>
+        <w:t>У цьому застосунку відповідальність між процесами була розподілена між кількома задачами (</w:t>
+      </w:r>
+      <w:r>
+        <w:rPr>
+          <w:lang w:eastAsia="ru-RU"/>
+        </w:rPr>
+        <w:t>Tasks</w:t>
+      </w:r>
+      <w:r>
+        <w:rPr>
+          <w:lang w:val="uk-UA" w:eastAsia="ru-RU"/>
+        </w:rPr>
+        <w:t>), що забезпечує ефективне виконання різних функцій у багатозадачному режимі.</w:t>
+      </w:r>
+    </w:p>
+    <w:p>
+      <w:pPr>
+        <w:ind w:left="-709"/>
+        <w:rPr>
+          <w:lang w:eastAsia="ru-RU"/>
+        </w:rPr>
+      </w:pPr>
+      <w:r>
+        <w:rPr>
+          <w:lang w:eastAsia="ru-RU"/>
+        </w:rPr>
+        <w:t>Застосунок складається з трьох основних потоків. Перший потік (defaultTask) є базовим і відповідає за загальну ініціалізацію та підтримку роботи системи. Другий потік (myTask02) виконує генерацію випадкових чисел у межах 0-99, якщо активний прапорець toggle. Цей прапорець змінюється за допомогою обробника переривань від кнопки користувача, що дозволяє вмикати або вимикати роботу основних задач. Третій потік (myTask03) перевіряє, чи є згенероване число парним чи непарним, і відповідно змінює стан світлодіодів, а також виводить значення числа на LCD-дисплей.</w:t>
+      </w:r>
+    </w:p>
+    <w:p>
+      <w:pPr>
+        <w:ind w:left="-709"/>
+        <w:rPr>
+          <w:lang w:eastAsia="ru-RU"/>
+        </w:rPr>
+      </w:pPr>
+      <w:r>
+        <w:rPr>
+          <w:lang w:eastAsia="ru-RU"/>
+        </w:rPr>
+        <w:t>Таким чином, у застосунку реалізовано чітке розділення відповідальності між задачами: одна відповідає за генерацію чисел, інша — за обробку та візуалізацію даних. Це забезпечує гнучку і модульну архітектуру, яка може легко розширюватися.</w:t>
+      </w:r>
+    </w:p>
+    <w:p>
+      <w:pPr>
+        <w:ind w:left="-709"/>
+        <w:rPr>
+          <w:lang w:val="uk-UA" w:eastAsia="ru-RU"/>
+        </w:rPr>
+      </w:pPr>
+      <w:r>
+        <w:rPr>
+          <w:lang w:val="uk-UA" w:eastAsia="ru-RU"/>
+        </w:rPr>
+        <w:t>Код методу, який виконується при натисканні на кнопку:</w:t>
       </w:r>
     </w:p>
     <w:p>
@@ -1111,18 +1266,19 @@
         <w:ind w:left="-709"/>
         <w:jc w:val="center"/>
         <w:rPr>
-          <w:lang w:val="uk-UA"/>
-        </w:rPr>
-      </w:pPr>
-      <w:r>
-        <w:rPr>
-          <w:lang w:val="uk-UA"/>
+          <w:lang w:eastAsia="ru-RU"/>
+        </w:rPr>
+      </w:pPr>
+      <w:r>
+        <w:rPr>
+          <w:noProof/>
+          <w:lang w:eastAsia="ru-RU"/>
         </w:rPr>
         <w:drawing>
-          <wp:inline distT="0" distB="0" distL="0" distR="0" wp14:anchorId="18E83DE4" wp14:editId="2CF1E60B">
-            <wp:extent cx="5940425" cy="2737485"/>
-            <wp:effectExtent l="0" t="0" r="3175" b="5715"/>
-            <wp:docPr id="6" name="Рисунок 6"/>
+          <wp:inline distT="0" distB="0" distL="0" distR="0" wp14:anchorId="70972DD2" wp14:editId="2A21303F">
+            <wp:extent cx="5940425" cy="3695065"/>
+            <wp:effectExtent l="0" t="0" r="3175" b="635"/>
+            <wp:docPr id="10" name="Рисунок 10"/>
             <wp:cNvGraphicFramePr>
               <a:graphicFrameLocks xmlns:a="http://schemas.openxmlformats.org/drawingml/2006/main" noChangeAspect="1"/>
             </wp:cNvGraphicFramePr>
@@ -1142,7 +1298,7 @@
                   <pic:spPr>
                     <a:xfrm>
                       <a:off x="0" y="0"/>
-                      <a:ext cx="5940425" cy="2737485"/>
+                      <a:ext cx="5940425" cy="3695065"/>
                     </a:xfrm>
                     <a:prstGeom prst="rect">
                       <a:avLst/>
@@ -1159,233 +1315,35 @@
       <w:pPr>
         <w:ind w:left="-709"/>
         <w:rPr>
-          <w:lang w:val="uk-UA"/>
-        </w:rPr>
-      </w:pPr>
-      <w:r>
-        <w:rPr>
-          <w:lang w:val="uk-UA"/>
-        </w:rPr>
-        <w:t xml:space="preserve">Обробка натиску кнопки відбувається в методі </w:t>
-      </w:r>
-      <w:proofErr w:type="spellStart"/>
-      <w:r>
-        <w:rPr>
-          <w:lang w:val="uk-UA"/>
-        </w:rPr>
-        <w:t>HAL_GPIO_EXTI_Falling_Callback</w:t>
-      </w:r>
-      <w:proofErr w:type="spellEnd"/>
-      <w:r>
-        <w:rPr>
-          <w:lang w:val="uk-UA"/>
-        </w:rPr>
-        <w:t xml:space="preserve">, адже при конфігурації обирали </w:t>
-      </w:r>
-      <w:r>
-        <w:rPr>
-          <w:lang w:val="uk-UA"/>
-        </w:rPr>
-        <w:t xml:space="preserve">наступний режим GPIO: </w:t>
-      </w:r>
-      <w:proofErr w:type="spellStart"/>
-      <w:r>
-        <w:rPr>
-          <w:b/>
-          <w:bCs/>
-          <w:lang w:val="uk-UA"/>
-        </w:rPr>
-        <w:t>External</w:t>
-      </w:r>
-      <w:proofErr w:type="spellEnd"/>
-      <w:r>
-        <w:rPr>
-          <w:b/>
-          <w:bCs/>
-          <w:lang w:val="uk-UA"/>
-        </w:rPr>
-        <w:t xml:space="preserve"> </w:t>
-      </w:r>
-      <w:proofErr w:type="spellStart"/>
-      <w:r>
-        <w:rPr>
-          <w:b/>
-          <w:bCs/>
-          <w:lang w:val="uk-UA"/>
-        </w:rPr>
-        <w:t>Interrupt</w:t>
-      </w:r>
-      <w:proofErr w:type="spellEnd"/>
-      <w:r>
-        <w:rPr>
-          <w:b/>
-          <w:bCs/>
-          <w:lang w:val="uk-UA"/>
-        </w:rPr>
-        <w:t xml:space="preserve"> Mode </w:t>
-      </w:r>
-      <w:proofErr w:type="spellStart"/>
-      <w:r>
-        <w:rPr>
-          <w:b/>
-          <w:bCs/>
-          <w:lang w:val="uk-UA"/>
-        </w:rPr>
-        <w:t>with</w:t>
-      </w:r>
-      <w:proofErr w:type="spellEnd"/>
-      <w:r>
-        <w:rPr>
-          <w:b/>
-          <w:bCs/>
-          <w:lang w:val="uk-UA"/>
-        </w:rPr>
-        <w:t xml:space="preserve"> </w:t>
-      </w:r>
-      <w:proofErr w:type="spellStart"/>
-      <w:r>
-        <w:rPr>
-          <w:b/>
-          <w:bCs/>
-          <w:lang w:val="uk-UA"/>
-        </w:rPr>
-        <w:t>Falling</w:t>
-      </w:r>
-      <w:proofErr w:type="spellEnd"/>
-      <w:r>
-        <w:rPr>
-          <w:b/>
-          <w:bCs/>
-          <w:lang w:val="uk-UA"/>
-        </w:rPr>
-        <w:t xml:space="preserve"> </w:t>
-      </w:r>
-      <w:proofErr w:type="spellStart"/>
-      <w:r>
-        <w:rPr>
-          <w:b/>
-          <w:bCs/>
-          <w:lang w:val="uk-UA"/>
-        </w:rPr>
-        <w:t>edge</w:t>
-      </w:r>
-      <w:proofErr w:type="spellEnd"/>
-      <w:r>
-        <w:rPr>
-          <w:b/>
-          <w:bCs/>
-          <w:lang w:val="uk-UA"/>
-        </w:rPr>
-        <w:t xml:space="preserve"> </w:t>
-      </w:r>
-      <w:proofErr w:type="spellStart"/>
-      <w:r>
-        <w:rPr>
-          <w:b/>
-          <w:bCs/>
-          <w:lang w:val="uk-UA"/>
-        </w:rPr>
-        <w:t>trigger</w:t>
-      </w:r>
-      <w:proofErr w:type="spellEnd"/>
-      <w:r>
-        <w:rPr>
-          <w:b/>
-          <w:bCs/>
-          <w:lang w:val="uk-UA"/>
-        </w:rPr>
-        <w:t xml:space="preserve"> </w:t>
-      </w:r>
-      <w:proofErr w:type="spellStart"/>
-      <w:r>
-        <w:rPr>
-          <w:b/>
-          <w:bCs/>
-          <w:lang w:val="uk-UA"/>
-        </w:rPr>
-        <w:t>detection</w:t>
-      </w:r>
-      <w:proofErr w:type="spellEnd"/>
-      <w:r>
-        <w:rPr>
-          <w:lang w:val="uk-UA"/>
-        </w:rPr>
-        <w:t xml:space="preserve"> для піну PC13. Це означає, що переривання буде викликано при </w:t>
-      </w:r>
-      <w:r>
-        <w:rPr>
-          <w:b/>
-          <w:bCs/>
-          <w:lang w:val="uk-UA"/>
-        </w:rPr>
-        <w:t>перехідному фронті з HIGH (1) в LOW (0)</w:t>
-      </w:r>
-      <w:r>
-        <w:rPr>
-          <w:lang w:val="uk-UA"/>
-        </w:rPr>
-        <w:t xml:space="preserve">, що відповідає натисканню кнопки (оскільки більшість кнопок мають </w:t>
-      </w:r>
-      <w:proofErr w:type="spellStart"/>
-      <w:r>
-        <w:rPr>
-          <w:b/>
-          <w:bCs/>
-          <w:lang w:val="uk-UA"/>
-        </w:rPr>
-        <w:t>pull</w:t>
-      </w:r>
-      <w:proofErr w:type="spellEnd"/>
-      <w:r>
-        <w:rPr>
-          <w:b/>
-          <w:bCs/>
-          <w:lang w:val="uk-UA"/>
-        </w:rPr>
-        <w:t>-</w:t>
-      </w:r>
-      <w:proofErr w:type="spellStart"/>
-      <w:r>
-        <w:rPr>
-          <w:b/>
-          <w:bCs/>
-          <w:lang w:val="uk-UA"/>
-        </w:rPr>
-        <w:t>up</w:t>
-      </w:r>
-      <w:proofErr w:type="spellEnd"/>
-      <w:r>
-        <w:rPr>
-          <w:b/>
-          <w:bCs/>
-          <w:lang w:val="uk-UA"/>
-        </w:rPr>
-        <w:t xml:space="preserve"> резистор</w:t>
-      </w:r>
-      <w:r>
-        <w:rPr>
-          <w:lang w:val="uk-UA"/>
-        </w:rPr>
-        <w:t xml:space="preserve"> і за замовчуванням перебувають у стані HIGH).</w:t>
+          <w:lang w:val="en-US" w:eastAsia="ru-RU"/>
+        </w:rPr>
+      </w:pPr>
+      <w:r>
+        <w:rPr>
+          <w:lang w:val="en-US" w:eastAsia="ru-RU"/>
+        </w:rPr>
+        <w:t>StartTask02:</w:t>
       </w:r>
     </w:p>
     <w:p>
       <w:pPr>
         <w:ind w:left="-709"/>
-        <w:rPr>
-          <w:lang w:val="uk-UA"/>
-        </w:rPr>
-      </w:pPr>
-      <w:r>
-        <w:rPr>
-          <w:lang w:val="uk-UA"/>
+        <w:jc w:val="center"/>
+        <w:rPr>
+          <w:lang w:eastAsia="ru-RU"/>
+        </w:rPr>
+      </w:pPr>
+      <w:r>
+        <w:rPr>
+          <w:noProof/>
+          <w:lang w:eastAsia="ru-RU"/>
         </w:rPr>
         <w:lastRenderedPageBreak/>
         <w:drawing>
-          <wp:inline distT="0" distB="0" distL="0" distR="0" wp14:anchorId="69A87A86" wp14:editId="175F0267">
-            <wp:extent cx="5940425" cy="3337560"/>
+          <wp:inline distT="0" distB="0" distL="0" distR="0" wp14:anchorId="1F28DFF9" wp14:editId="3CAE0E58">
+            <wp:extent cx="5940425" cy="4043045"/>
             <wp:effectExtent l="0" t="0" r="3175" b="0"/>
-            <wp:docPr id="7" name="Рисунок 7"/>
+            <wp:docPr id="9" name="Рисунок 9"/>
             <wp:cNvGraphicFramePr>
               <a:graphicFrameLocks xmlns:a="http://schemas.openxmlformats.org/drawingml/2006/main" noChangeAspect="1"/>
             </wp:cNvGraphicFramePr>
@@ -1405,7 +1363,7 @@
                   <pic:spPr>
                     <a:xfrm>
                       <a:off x="0" y="0"/>
-                      <a:ext cx="5940425" cy="3337560"/>
+                      <a:ext cx="5940425" cy="4043045"/>
                     </a:xfrm>
                     <a:prstGeom prst="rect">
                       <a:avLst/>
@@ -1420,164 +1378,16 @@
     </w:p>
     <w:p>
       <w:pPr>
-        <w:pStyle w:val="a"/>
-      </w:pPr>
-      <w:r>
-        <w:t>Створи</w:t>
-      </w:r>
-      <w:r>
-        <w:t>мо</w:t>
-      </w:r>
-      <w:r>
-        <w:t xml:space="preserve"> застосунок у якому відповідальність буде розділено між </w:t>
-      </w:r>
-      <w:proofErr w:type="spellStart"/>
-      <w:r>
-        <w:t>Tasks</w:t>
-      </w:r>
-      <w:proofErr w:type="spellEnd"/>
-      <w:r>
-        <w:t xml:space="preserve">. </w:t>
-      </w:r>
-    </w:p>
-    <w:p>
-      <w:pPr>
         <w:ind w:left="-709"/>
         <w:rPr>
-          <w:lang w:eastAsia="ru-RU"/>
-        </w:rPr>
-      </w:pPr>
-      <w:r>
-        <w:rPr>
-          <w:lang w:eastAsia="ru-RU"/>
-        </w:rPr>
-        <w:t>У цьому застосунку відповідальність між процесами була розподілена між кількома задачами (</w:t>
-      </w:r>
-      <w:proofErr w:type="spellStart"/>
-      <w:r>
-        <w:rPr>
-          <w:lang w:eastAsia="ru-RU"/>
-        </w:rPr>
-        <w:t>Tasks</w:t>
-      </w:r>
-      <w:proofErr w:type="spellEnd"/>
-      <w:r>
-        <w:rPr>
-          <w:lang w:eastAsia="ru-RU"/>
-        </w:rPr>
-        <w:t xml:space="preserve">), що забезпечує ефективне виконання різних функцій у </w:t>
-      </w:r>
-      <w:proofErr w:type="spellStart"/>
-      <w:r>
-        <w:rPr>
-          <w:lang w:eastAsia="ru-RU"/>
-        </w:rPr>
-        <w:t>багатозадачному</w:t>
-      </w:r>
-      <w:proofErr w:type="spellEnd"/>
-      <w:r>
-        <w:rPr>
-          <w:lang w:eastAsia="ru-RU"/>
-        </w:rPr>
-        <w:t xml:space="preserve"> режимі.</w:t>
-      </w:r>
-    </w:p>
-    <w:p>
-      <w:pPr>
-        <w:ind w:left="-709"/>
-        <w:rPr>
-          <w:lang w:eastAsia="ru-RU"/>
-        </w:rPr>
-      </w:pPr>
-      <w:r>
-        <w:rPr>
-          <w:lang w:eastAsia="ru-RU"/>
-        </w:rPr>
-        <w:t>Застосунок складається з трьох основних потоків. Перший потік (</w:t>
-      </w:r>
-      <w:proofErr w:type="spellStart"/>
-      <w:r>
-        <w:rPr>
-          <w:lang w:eastAsia="ru-RU"/>
-        </w:rPr>
-        <w:t>defaultTask</w:t>
-      </w:r>
-      <w:proofErr w:type="spellEnd"/>
-      <w:r>
-        <w:rPr>
-          <w:lang w:eastAsia="ru-RU"/>
-        </w:rPr>
-        <w:t xml:space="preserve">) є базовим і відповідає за загальну ініціалізацію та підтримку роботи системи. Другий потік (myTask02) виконує генерацію випадкових чисел у межах 0-99, якщо активний прапорець </w:t>
-      </w:r>
-      <w:proofErr w:type="spellStart"/>
-      <w:r>
-        <w:rPr>
-          <w:lang w:eastAsia="ru-RU"/>
-        </w:rPr>
-        <w:t>toggle</w:t>
-      </w:r>
-      <w:proofErr w:type="spellEnd"/>
-      <w:r>
-        <w:rPr>
-          <w:lang w:eastAsia="ru-RU"/>
-        </w:rPr>
-        <w:t>. Цей прапорець змінюється за допомогою обробника переривань від кнопки користувача, що дозволяє вмикати або вимикати роботу основних задач. Третій потік (myTask03) перевіряє, чи є згенероване число парним чи непарним, і відповідно змінює стан світлодіодів, а також виводить значення числа на LCD-дисплей.</w:t>
-      </w:r>
-    </w:p>
-    <w:p>
-      <w:pPr>
-        <w:ind w:left="-709"/>
-        <w:rPr>
-          <w:lang w:eastAsia="ru-RU"/>
-        </w:rPr>
-      </w:pPr>
-      <w:r>
-        <w:rPr>
-          <w:lang w:eastAsia="ru-RU"/>
-        </w:rPr>
-        <w:t xml:space="preserve">Таким чином, у застосунку реалізовано чітке розділення відповідальності між задачами: одна відповідає за генерацію чисел, інша — за обробку та візуалізацію даних. Це забезпечує гнучку і модульну архітектуру, яка </w:t>
-      </w:r>
-      <w:proofErr w:type="spellStart"/>
-      <w:r>
-        <w:rPr>
-          <w:lang w:eastAsia="ru-RU"/>
-        </w:rPr>
-        <w:t>може</w:t>
-      </w:r>
-      <w:proofErr w:type="spellEnd"/>
-      <w:r>
-        <w:rPr>
-          <w:lang w:eastAsia="ru-RU"/>
-        </w:rPr>
-        <w:t xml:space="preserve"> легко </w:t>
-      </w:r>
-      <w:proofErr w:type="spellStart"/>
-      <w:r>
-        <w:rPr>
-          <w:lang w:eastAsia="ru-RU"/>
-        </w:rPr>
-        <w:t>розширюватися</w:t>
-      </w:r>
-      <w:proofErr w:type="spellEnd"/>
-      <w:r>
-        <w:rPr>
-          <w:lang w:eastAsia="ru-RU"/>
-        </w:rPr>
-        <w:t>.</w:t>
-      </w:r>
-    </w:p>
-    <w:p>
-      <w:pPr>
-        <w:ind w:left="-709"/>
-        <w:rPr>
-          <w:lang w:val="uk-UA" w:eastAsia="ru-RU"/>
-        </w:rPr>
-      </w:pPr>
-      <w:r>
-        <w:rPr>
-          <w:lang w:val="uk-UA" w:eastAsia="ru-RU"/>
-        </w:rPr>
-        <w:t>Код методу, який виконується при натисканні на кнопку:</w:t>
+          <w:lang w:val="en-US" w:eastAsia="ru-RU"/>
+        </w:rPr>
+      </w:pPr>
+      <w:r>
+        <w:rPr>
+          <w:lang w:val="en-US" w:eastAsia="ru-RU"/>
+        </w:rPr>
+        <w:t>StartTask03:</w:t>
       </w:r>
     </w:p>
     <w:p>
@@ -1585,19 +1395,19 @@
         <w:ind w:left="-709"/>
         <w:jc w:val="center"/>
         <w:rPr>
-          <w:lang w:eastAsia="ru-RU"/>
-        </w:rPr>
-      </w:pPr>
-      <w:r>
-        <w:rPr>
-          <w:lang w:eastAsia="ru-RU"/>
-        </w:rPr>
-        <w:lastRenderedPageBreak/>
+          <w:lang w:val="uk-UA"/>
+        </w:rPr>
+      </w:pPr>
+      <w:r>
+        <w:rPr>
+          <w:noProof/>
+          <w:lang w:val="uk-UA"/>
+        </w:rPr>
         <w:drawing>
-          <wp:inline distT="0" distB="0" distL="0" distR="0" wp14:anchorId="70972DD2" wp14:editId="2A21303F">
-            <wp:extent cx="5940425" cy="3695065"/>
-            <wp:effectExtent l="0" t="0" r="3175" b="635"/>
-            <wp:docPr id="10" name="Рисунок 10"/>
+          <wp:inline distT="0" distB="0" distL="0" distR="0" wp14:anchorId="270E93A2" wp14:editId="64F8AC3B">
+            <wp:extent cx="5940425" cy="4558665"/>
+            <wp:effectExtent l="0" t="0" r="3175" b="0"/>
+            <wp:docPr id="8" name="Рисунок 8"/>
             <wp:cNvGraphicFramePr>
               <a:graphicFrameLocks xmlns:a="http://schemas.openxmlformats.org/drawingml/2006/main" noChangeAspect="1"/>
             </wp:cNvGraphicFramePr>
@@ -1617,7 +1427,7 @@
                   <pic:spPr>
                     <a:xfrm>
                       <a:off x="0" y="0"/>
-                      <a:ext cx="5940425" cy="3695065"/>
+                      <a:ext cx="5940425" cy="4558665"/>
                     </a:xfrm>
                     <a:prstGeom prst="rect">
                       <a:avLst/>
@@ -1633,34 +1443,38 @@
     <w:p>
       <w:pPr>
         <w:ind w:left="-709"/>
-        <w:rPr>
-          <w:lang w:val="en-US" w:eastAsia="ru-RU"/>
-        </w:rPr>
-      </w:pPr>
-      <w:r>
-        <w:rPr>
-          <w:lang w:val="en-US" w:eastAsia="ru-RU"/>
-        </w:rPr>
-        <w:t>StartTask02:</w:t>
+      </w:pPr>
+      <w:r>
+        <w:lastRenderedPageBreak/>
+        <w:t>Результати:</w:t>
+      </w:r>
+    </w:p>
+    <w:p>
+      <w:pPr>
+        <w:pStyle w:val="a"/>
+        <w:numPr>
+          <w:ilvl w:val="0"/>
+          <w:numId w:val="16"/>
+        </w:numPr>
+      </w:pPr>
+      <w:r>
+        <w:t>Стан системи, поки не було натиснуто на кнопку (стан спокою):</w:t>
       </w:r>
     </w:p>
     <w:p>
       <w:pPr>
         <w:ind w:left="-709"/>
         <w:jc w:val="center"/>
-        <w:rPr>
-          <w:lang w:eastAsia="ru-RU"/>
-        </w:rPr>
-      </w:pPr>
-      <w:r>
-        <w:rPr>
-          <w:lang w:eastAsia="ru-RU"/>
+      </w:pPr>
+      <w:r>
+        <w:rPr>
+          <w:noProof/>
         </w:rPr>
         <w:drawing>
-          <wp:inline distT="0" distB="0" distL="0" distR="0" wp14:anchorId="1F28DFF9" wp14:editId="3CAE0E58">
-            <wp:extent cx="5940425" cy="4043045"/>
+          <wp:inline distT="0" distB="0" distL="0" distR="0" wp14:anchorId="321F0CEA" wp14:editId="3BE62397">
+            <wp:extent cx="5940425" cy="3266440"/>
             <wp:effectExtent l="0" t="0" r="3175" b="0"/>
-            <wp:docPr id="9" name="Рисунок 9"/>
+            <wp:docPr id="11" name="Рисунок 11"/>
             <wp:cNvGraphicFramePr>
               <a:graphicFrameLocks xmlns:a="http://schemas.openxmlformats.org/drawingml/2006/main" noChangeAspect="1"/>
             </wp:cNvGraphicFramePr>
@@ -1680,7 +1494,7 @@
                   <pic:spPr>
                     <a:xfrm>
                       <a:off x="0" y="0"/>
-                      <a:ext cx="5940425" cy="4043045"/>
+                      <a:ext cx="5940425" cy="3266440"/>
                     </a:xfrm>
                     <a:prstGeom prst="rect">
                       <a:avLst/>
@@ -1695,36 +1509,36 @@
     </w:p>
     <w:p>
       <w:pPr>
-        <w:ind w:left="-709"/>
-        <w:rPr>
-          <w:lang w:val="en-US" w:eastAsia="ru-RU"/>
-        </w:rPr>
-      </w:pPr>
-      <w:r>
-        <w:rPr>
-          <w:lang w:val="en-US" w:eastAsia="ru-RU"/>
-        </w:rPr>
-        <w:t>StartTask03:</w:t>
-      </w:r>
-    </w:p>
-    <w:p>
-      <w:pPr>
-        <w:ind w:left="-709"/>
+        <w:pStyle w:val="a"/>
+        <w:numPr>
+          <w:ilvl w:val="0"/>
+          <w:numId w:val="16"/>
+        </w:numPr>
+      </w:pPr>
+      <w:r>
+        <w:t>Натиска</w:t>
+      </w:r>
+      <w:r>
+        <w:t>ємо кнопку</w:t>
+      </w:r>
+      <w:r>
+        <w:t>:</w:t>
+      </w:r>
+    </w:p>
+    <w:p>
+      <w:pPr>
+        <w:ind w:left="-349"/>
         <w:jc w:val="center"/>
-        <w:rPr>
-          <w:lang w:val="uk-UA"/>
-        </w:rPr>
-      </w:pPr>
-      <w:r>
-        <w:rPr>
-          <w:lang w:val="uk-UA"/>
-        </w:rPr>
-        <w:lastRenderedPageBreak/>
+      </w:pPr>
+      <w:r>
+        <w:rPr>
+          <w:noProof/>
+        </w:rPr>
         <w:drawing>
-          <wp:inline distT="0" distB="0" distL="0" distR="0" wp14:anchorId="270E93A2" wp14:editId="64F8AC3B">
-            <wp:extent cx="5940425" cy="4558665"/>
-            <wp:effectExtent l="0" t="0" r="3175" b="0"/>
-            <wp:docPr id="8" name="Рисунок 8"/>
+          <wp:inline distT="0" distB="0" distL="0" distR="0" wp14:anchorId="39B663A1" wp14:editId="77C47436">
+            <wp:extent cx="5940425" cy="3161030"/>
+            <wp:effectExtent l="0" t="0" r="3175" b="1270"/>
+            <wp:docPr id="12" name="Рисунок 12"/>
             <wp:cNvGraphicFramePr>
               <a:graphicFrameLocks xmlns:a="http://schemas.openxmlformats.org/drawingml/2006/main" noChangeAspect="1"/>
             </wp:cNvGraphicFramePr>
@@ -1744,7 +1558,7 @@
                   <pic:spPr>
                     <a:xfrm>
                       <a:off x="0" y="0"/>
-                      <a:ext cx="5940425" cy="4558665"/>
+                      <a:ext cx="5940425" cy="3161030"/>
                     </a:xfrm>
                     <a:prstGeom prst="rect">
                       <a:avLst/>
@@ -1759,15 +1573,16 @@
     </w:p>
     <w:p>
       <w:pPr>
-        <w:ind w:left="-709"/>
-      </w:pPr>
-      <w:proofErr w:type="spellStart"/>
-      <w:r>
-        <w:t>Результати</w:t>
-      </w:r>
-      <w:proofErr w:type="spellEnd"/>
-      <w:r>
-        <w:t>:</w:t>
+        <w:ind w:left="-349"/>
+        <w:rPr>
+          <w:lang w:val="uk-UA"/>
+        </w:rPr>
+      </w:pPr>
+      <w:r>
+        <w:rPr>
+          <w:lang w:val="uk-UA"/>
+        </w:rPr>
+        <w:t>Відразу бачимо, що було згенеровано випадкове число 43, яке є непарним, тому було передано живлення на пін 12, тим самим, червона лампа загорілася.</w:t>
       </w:r>
     </w:p>
     <w:p>
@@ -1779,52 +1594,24 @@
         </w:numPr>
       </w:pPr>
       <w:r>
-        <w:t xml:space="preserve">Стан </w:t>
-      </w:r>
-      <w:proofErr w:type="spellStart"/>
-      <w:r>
-        <w:t>системи</w:t>
-      </w:r>
-      <w:proofErr w:type="spellEnd"/>
-      <w:r>
-        <w:t xml:space="preserve">, </w:t>
-      </w:r>
-      <w:proofErr w:type="spellStart"/>
-      <w:r>
-        <w:t>поки</w:t>
-      </w:r>
-      <w:proofErr w:type="spellEnd"/>
-      <w:r>
-        <w:t xml:space="preserve"> не </w:t>
-      </w:r>
-      <w:proofErr w:type="spellStart"/>
-      <w:r>
-        <w:t>було</w:t>
-      </w:r>
-      <w:proofErr w:type="spellEnd"/>
-      <w:r>
-        <w:t xml:space="preserve"> </w:t>
-      </w:r>
-      <w:proofErr w:type="spellStart"/>
-      <w:r>
-        <w:t>натиснуто</w:t>
-      </w:r>
-      <w:proofErr w:type="spellEnd"/>
-      <w:r>
-        <w:t xml:space="preserve"> на кнопку (стан спокою):</w:t>
-      </w:r>
-    </w:p>
-    <w:p>
-      <w:pPr>
-        <w:ind w:left="-709"/>
+        <w:t>Стан системи, коли згенеровано парне число:</w:t>
+      </w:r>
+    </w:p>
+    <w:p>
+      <w:pPr>
+        <w:ind w:left="-349"/>
         <w:jc w:val="center"/>
       </w:pPr>
       <w:r>
+        <w:rPr>
+          <w:noProof/>
+        </w:rPr>
+        <w:lastRenderedPageBreak/>
         <w:drawing>
-          <wp:inline distT="0" distB="0" distL="0" distR="0" wp14:anchorId="321F0CEA" wp14:editId="3BE62397">
-            <wp:extent cx="5940425" cy="3266440"/>
+          <wp:inline distT="0" distB="0" distL="0" distR="0" wp14:anchorId="0D0BA8E2" wp14:editId="412826DD">
+            <wp:extent cx="5940425" cy="2687955"/>
             <wp:effectExtent l="0" t="0" r="3175" b="0"/>
-            <wp:docPr id="11" name="Рисунок 11"/>
+            <wp:docPr id="13" name="Рисунок 13"/>
             <wp:cNvGraphicFramePr>
               <a:graphicFrameLocks xmlns:a="http://schemas.openxmlformats.org/drawingml/2006/main" noChangeAspect="1"/>
             </wp:cNvGraphicFramePr>
@@ -1844,154 +1631,6 @@
                   <pic:spPr>
                     <a:xfrm>
                       <a:off x="0" y="0"/>
-                      <a:ext cx="5940425" cy="3266440"/>
-                    </a:xfrm>
-                    <a:prstGeom prst="rect">
-                      <a:avLst/>
-                    </a:prstGeom>
-                  </pic:spPr>
-                </pic:pic>
-              </a:graphicData>
-            </a:graphic>
-          </wp:inline>
-        </w:drawing>
-      </w:r>
-    </w:p>
-    <w:p>
-      <w:pPr>
-        <w:pStyle w:val="a"/>
-        <w:numPr>
-          <w:ilvl w:val="0"/>
-          <w:numId w:val="16"/>
-        </w:numPr>
-      </w:pPr>
-      <w:r>
-        <w:t>Натиска</w:t>
-      </w:r>
-      <w:r>
-        <w:t>ємо кнопку</w:t>
-      </w:r>
-      <w:r>
-        <w:t>:</w:t>
-      </w:r>
-    </w:p>
-    <w:p>
-      <w:pPr>
-        <w:ind w:left="-349"/>
-        <w:jc w:val="center"/>
-      </w:pPr>
-      <w:r>
-        <w:lastRenderedPageBreak/>
-        <w:drawing>
-          <wp:inline distT="0" distB="0" distL="0" distR="0" wp14:anchorId="39B663A1" wp14:editId="77C47436">
-            <wp:extent cx="5940425" cy="3161030"/>
-            <wp:effectExtent l="0" t="0" r="3175" b="1270"/>
-            <wp:docPr id="12" name="Рисунок 12"/>
-            <wp:cNvGraphicFramePr>
-              <a:graphicFrameLocks xmlns:a="http://schemas.openxmlformats.org/drawingml/2006/main" noChangeAspect="1"/>
-            </wp:cNvGraphicFramePr>
-            <a:graphic xmlns:a="http://schemas.openxmlformats.org/drawingml/2006/main">
-              <a:graphicData uri="http://schemas.openxmlformats.org/drawingml/2006/picture">
-                <pic:pic xmlns:pic="http://schemas.openxmlformats.org/drawingml/2006/picture">
-                  <pic:nvPicPr>
-                    <pic:cNvPr id="1" name=""/>
-                    <pic:cNvPicPr/>
-                  </pic:nvPicPr>
-                  <pic:blipFill>
-                    <a:blip r:embed="rId20"/>
-                    <a:stretch>
-                      <a:fillRect/>
-                    </a:stretch>
-                  </pic:blipFill>
-                  <pic:spPr>
-                    <a:xfrm>
-                      <a:off x="0" y="0"/>
-                      <a:ext cx="5940425" cy="3161030"/>
-                    </a:xfrm>
-                    <a:prstGeom prst="rect">
-                      <a:avLst/>
-                    </a:prstGeom>
-                  </pic:spPr>
-                </pic:pic>
-              </a:graphicData>
-            </a:graphic>
-          </wp:inline>
-        </w:drawing>
-      </w:r>
-    </w:p>
-    <w:p>
-      <w:pPr>
-        <w:ind w:left="-349"/>
-        <w:rPr>
-          <w:lang w:val="uk-UA"/>
-        </w:rPr>
-      </w:pPr>
-      <w:r>
-        <w:rPr>
-          <w:lang w:val="uk-UA"/>
-        </w:rPr>
-        <w:t xml:space="preserve">Відразу бачимо, що було згенеровано випадкове число 43, яке є непарним, тому було передано живлення на </w:t>
-      </w:r>
-      <w:proofErr w:type="spellStart"/>
-      <w:r>
-        <w:rPr>
-          <w:lang w:val="uk-UA"/>
-        </w:rPr>
-        <w:t>пін</w:t>
-      </w:r>
-      <w:proofErr w:type="spellEnd"/>
-      <w:r>
-        <w:rPr>
-          <w:lang w:val="uk-UA"/>
-        </w:rPr>
-        <w:t xml:space="preserve"> 12, тим самим, червона лампа загорілася.</w:t>
-      </w:r>
-    </w:p>
-    <w:p>
-      <w:pPr>
-        <w:pStyle w:val="a"/>
-        <w:numPr>
-          <w:ilvl w:val="0"/>
-          <w:numId w:val="16"/>
-        </w:numPr>
-      </w:pPr>
-      <w:r>
-        <w:t>Стан системи, коли згенеровано парне число:</w:t>
-      </w:r>
-    </w:p>
-    <w:p>
-      <w:pPr>
-        <w:ind w:left="-349"/>
-        <w:jc w:val="center"/>
-      </w:pPr>
-      <w:r>
-        <w:rPr>
-          <w:noProof/>
-        </w:rPr>
-        <w:drawing>
-          <wp:inline distT="0" distB="0" distL="0" distR="0" wp14:anchorId="0D0BA8E2" wp14:editId="412826DD">
-            <wp:extent cx="5940425" cy="2687955"/>
-            <wp:effectExtent l="0" t="0" r="3175" b="0"/>
-            <wp:docPr id="13" name="Рисунок 13"/>
-            <wp:cNvGraphicFramePr>
-              <a:graphicFrameLocks xmlns:a="http://schemas.openxmlformats.org/drawingml/2006/main" noChangeAspect="1"/>
-            </wp:cNvGraphicFramePr>
-            <a:graphic xmlns:a="http://schemas.openxmlformats.org/drawingml/2006/main">
-              <a:graphicData uri="http://schemas.openxmlformats.org/drawingml/2006/picture">
-                <pic:pic xmlns:pic="http://schemas.openxmlformats.org/drawingml/2006/picture">
-                  <pic:nvPicPr>
-                    <pic:cNvPr id="1" name=""/>
-                    <pic:cNvPicPr/>
-                  </pic:nvPicPr>
-                  <pic:blipFill>
-                    <a:blip r:embed="rId21"/>
-                    <a:stretch>
-                      <a:fillRect/>
-                    </a:stretch>
-                  </pic:blipFill>
-                  <pic:spPr>
-                    <a:xfrm>
-                      <a:off x="0" y="0"/>
                       <a:ext cx="5940425" cy="2687955"/>
                     </a:xfrm>
                     <a:prstGeom prst="rect">
@@ -2026,69 +1665,11 @@
         <w:t xml:space="preserve"> </w:t>
       </w:r>
       <w:r>
-        <w:t xml:space="preserve">У </w:t>
-      </w:r>
-      <w:proofErr w:type="spellStart"/>
-      <w:r>
-        <w:t>ході</w:t>
-      </w:r>
-      <w:proofErr w:type="spellEnd"/>
-      <w:r>
-        <w:t xml:space="preserve"> </w:t>
-      </w:r>
-      <w:proofErr w:type="spellStart"/>
-      <w:r>
-        <w:t>лабораторної</w:t>
-      </w:r>
-      <w:proofErr w:type="spellEnd"/>
-      <w:r>
-        <w:t xml:space="preserve"> </w:t>
-      </w:r>
-      <w:proofErr w:type="spellStart"/>
-      <w:r>
-        <w:t>роботи</w:t>
-      </w:r>
-      <w:proofErr w:type="spellEnd"/>
-      <w:r>
-        <w:t xml:space="preserve"> </w:t>
-      </w:r>
-      <w:proofErr w:type="spellStart"/>
-      <w:r>
-        <w:t>було</w:t>
-      </w:r>
-      <w:proofErr w:type="spellEnd"/>
-      <w:r>
-        <w:t xml:space="preserve"> </w:t>
-      </w:r>
-      <w:proofErr w:type="spellStart"/>
-      <w:r>
-        <w:t>реалізовано</w:t>
-      </w:r>
-      <w:proofErr w:type="spellEnd"/>
-      <w:r>
-        <w:t xml:space="preserve"> </w:t>
-      </w:r>
-      <w:proofErr w:type="spellStart"/>
-      <w:r>
-        <w:t>застосунок</w:t>
-      </w:r>
-      <w:proofErr w:type="spellEnd"/>
-      <w:r>
-        <w:t xml:space="preserve"> для STM32 з </w:t>
-      </w:r>
-      <w:proofErr w:type="spellStart"/>
-      <w:r>
-        <w:t>використанням</w:t>
-      </w:r>
-      <w:proofErr w:type="spellEnd"/>
-      <w:r>
-        <w:t xml:space="preserve"> </w:t>
-      </w:r>
-      <w:proofErr w:type="spellStart"/>
+        <w:t xml:space="preserve">У ході лабораторної роботи було реалізовано застосунок для STM32 з використанням </w:t>
+      </w:r>
       <w:r>
         <w:t>FreeRTOS</w:t>
       </w:r>
-      <w:proofErr w:type="spellEnd"/>
       <w:r>
         <w:t xml:space="preserve"> та </w:t>
       </w:r>
@@ -2096,294 +1677,25 @@
         <w:t>QP</w:t>
       </w:r>
       <w:r>
-        <w:t xml:space="preserve">, у </w:t>
-      </w:r>
-      <w:proofErr w:type="spellStart"/>
-      <w:r>
-        <w:t>якому</w:t>
-      </w:r>
-      <w:proofErr w:type="spellEnd"/>
-      <w:r>
-        <w:t xml:space="preserve"> </w:t>
-      </w:r>
-      <w:proofErr w:type="spellStart"/>
-      <w:r>
-        <w:t>відповідальність</w:t>
-      </w:r>
-      <w:proofErr w:type="spellEnd"/>
-      <w:r>
-        <w:t xml:space="preserve"> </w:t>
-      </w:r>
-      <w:proofErr w:type="spellStart"/>
-      <w:r>
-        <w:t>між</w:t>
-      </w:r>
-      <w:proofErr w:type="spellEnd"/>
-      <w:r>
-        <w:t xml:space="preserve"> </w:t>
-      </w:r>
-      <w:proofErr w:type="spellStart"/>
-      <w:r>
-        <w:t>процесами</w:t>
-      </w:r>
-      <w:proofErr w:type="spellEnd"/>
-      <w:r>
-        <w:t xml:space="preserve"> </w:t>
-      </w:r>
-      <w:proofErr w:type="spellStart"/>
-      <w:r>
-        <w:t>розподілено</w:t>
-      </w:r>
-      <w:proofErr w:type="spellEnd"/>
-      <w:r>
-        <w:t xml:space="preserve"> </w:t>
-      </w:r>
-      <w:proofErr w:type="spellStart"/>
-      <w:r>
-        <w:t>між</w:t>
-      </w:r>
-      <w:proofErr w:type="spellEnd"/>
-      <w:r>
-        <w:t xml:space="preserve"> </w:t>
-      </w:r>
-      <w:proofErr w:type="spellStart"/>
-      <w:r>
-        <w:t>кількома</w:t>
-      </w:r>
-      <w:proofErr w:type="spellEnd"/>
-      <w:r>
-        <w:t xml:space="preserve"> задачами. </w:t>
-      </w:r>
-      <w:proofErr w:type="spellStart"/>
-      <w:r>
-        <w:t>Було</w:t>
-      </w:r>
-      <w:proofErr w:type="spellEnd"/>
-      <w:r>
-        <w:t xml:space="preserve"> створено три потоки: один для </w:t>
-      </w:r>
-      <w:proofErr w:type="spellStart"/>
-      <w:r>
-        <w:t>загальної</w:t>
-      </w:r>
-      <w:proofErr w:type="spellEnd"/>
-      <w:r>
-        <w:t xml:space="preserve"> </w:t>
-      </w:r>
-      <w:proofErr w:type="spellStart"/>
-      <w:r>
-        <w:t>ініціалізації</w:t>
-      </w:r>
-      <w:proofErr w:type="spellEnd"/>
-      <w:r>
-        <w:t xml:space="preserve">, </w:t>
-      </w:r>
-      <w:proofErr w:type="spellStart"/>
-      <w:r>
-        <w:t>другий</w:t>
-      </w:r>
-      <w:proofErr w:type="spellEnd"/>
-      <w:r>
-        <w:t xml:space="preserve"> — для </w:t>
-      </w:r>
-      <w:proofErr w:type="spellStart"/>
-      <w:r>
-        <w:t>генерації</w:t>
-      </w:r>
-      <w:proofErr w:type="spellEnd"/>
-      <w:r>
-        <w:t xml:space="preserve"> </w:t>
-      </w:r>
-      <w:proofErr w:type="spellStart"/>
-      <w:r>
-        <w:t>випадкових</w:t>
-      </w:r>
-      <w:proofErr w:type="spellEnd"/>
-      <w:r>
-        <w:t xml:space="preserve"> чисел, </w:t>
-      </w:r>
-      <w:proofErr w:type="spellStart"/>
-      <w:r>
-        <w:t>третій</w:t>
-      </w:r>
-      <w:proofErr w:type="spellEnd"/>
-      <w:r>
-        <w:t xml:space="preserve"> — для </w:t>
-      </w:r>
-      <w:proofErr w:type="spellStart"/>
-      <w:r>
-        <w:t>їх</w:t>
-      </w:r>
-      <w:proofErr w:type="spellEnd"/>
-      <w:r>
-        <w:t xml:space="preserve"> </w:t>
-      </w:r>
-      <w:proofErr w:type="spellStart"/>
-      <w:r>
-        <w:t>обробки</w:t>
-      </w:r>
-      <w:proofErr w:type="spellEnd"/>
-      <w:r>
-        <w:t xml:space="preserve"> та </w:t>
-      </w:r>
-      <w:proofErr w:type="spellStart"/>
-      <w:r>
-        <w:t>відображення</w:t>
-      </w:r>
-      <w:proofErr w:type="spellEnd"/>
-      <w:r>
-        <w:t xml:space="preserve"> на </w:t>
+        <w:t xml:space="preserve">, у якому відповідальність між процесами розподілено між кількома задачами. Було створено три потоки: один для загальної ініціалізації, другий — для генерації випадкових чисел, третій — для їх обробки та відображення на </w:t>
       </w:r>
       <w:r>
         <w:t>LCD</w:t>
       </w:r>
       <w:r>
-        <w:t xml:space="preserve">. </w:t>
-      </w:r>
-      <w:proofErr w:type="spellStart"/>
-      <w:r>
-        <w:t>Реакція</w:t>
-      </w:r>
-      <w:proofErr w:type="spellEnd"/>
-      <w:r>
-        <w:t xml:space="preserve"> на </w:t>
-      </w:r>
-      <w:proofErr w:type="spellStart"/>
-      <w:r>
-        <w:t>натискання</w:t>
-      </w:r>
-      <w:proofErr w:type="spellEnd"/>
-      <w:r>
-        <w:t xml:space="preserve"> кнопки </w:t>
-      </w:r>
-      <w:proofErr w:type="spellStart"/>
-      <w:r>
-        <w:t>реалізована</w:t>
-      </w:r>
-      <w:proofErr w:type="spellEnd"/>
-      <w:r>
-        <w:t xml:space="preserve"> через </w:t>
-      </w:r>
-      <w:proofErr w:type="spellStart"/>
+        <w:t xml:space="preserve">. Реакція на натискання кнопки реалізована через </w:t>
+      </w:r>
       <w:r>
         <w:t>переривання</w:t>
       </w:r>
-      <w:proofErr w:type="spellEnd"/>
-      <w:r>
-        <w:t xml:space="preserve">, </w:t>
-      </w:r>
-      <w:proofErr w:type="spellStart"/>
-      <w:r>
-        <w:t>що</w:t>
-      </w:r>
-      <w:proofErr w:type="spellEnd"/>
-      <w:r>
-        <w:t xml:space="preserve"> </w:t>
-      </w:r>
-      <w:proofErr w:type="spellStart"/>
-      <w:r>
-        <w:t>дозволяє</w:t>
-      </w:r>
-      <w:proofErr w:type="spellEnd"/>
-      <w:r>
-        <w:t xml:space="preserve"> </w:t>
-      </w:r>
-      <w:proofErr w:type="spellStart"/>
-      <w:r>
-        <w:t>керувати</w:t>
-      </w:r>
-      <w:proofErr w:type="spellEnd"/>
-      <w:r>
-        <w:t xml:space="preserve"> станом </w:t>
-      </w:r>
-      <w:proofErr w:type="spellStart"/>
-      <w:r>
-        <w:t>системи</w:t>
-      </w:r>
-      <w:proofErr w:type="spellEnd"/>
-      <w:r>
-        <w:t xml:space="preserve">. Робота </w:t>
-      </w:r>
-      <w:proofErr w:type="spellStart"/>
-      <w:r>
-        <w:t>продемонструвала</w:t>
-      </w:r>
-      <w:proofErr w:type="spellEnd"/>
-      <w:r>
-        <w:t xml:space="preserve"> </w:t>
-      </w:r>
-      <w:proofErr w:type="spellStart"/>
-      <w:r>
-        <w:lastRenderedPageBreak/>
-        <w:t>переваги</w:t>
-      </w:r>
-      <w:proofErr w:type="spellEnd"/>
-      <w:r>
-        <w:t xml:space="preserve"> </w:t>
-      </w:r>
-      <w:proofErr w:type="spellStart"/>
-      <w:r>
-        <w:t>багатозадачності</w:t>
-      </w:r>
-      <w:proofErr w:type="spellEnd"/>
-      <w:r>
-        <w:t xml:space="preserve"> у </w:t>
-      </w:r>
-      <w:proofErr w:type="spellStart"/>
-      <w:r>
-        <w:t>вбудованих</w:t>
-      </w:r>
-      <w:proofErr w:type="spellEnd"/>
-      <w:r>
-        <w:t xml:space="preserve"> системах та </w:t>
-      </w:r>
-      <w:proofErr w:type="spellStart"/>
-      <w:r>
-        <w:t>закріпила</w:t>
-      </w:r>
-      <w:proofErr w:type="spellEnd"/>
-      <w:r>
-        <w:t xml:space="preserve"> </w:t>
-      </w:r>
-      <w:proofErr w:type="spellStart"/>
-      <w:r>
-        <w:t>навички</w:t>
-      </w:r>
-      <w:proofErr w:type="spellEnd"/>
-      <w:r>
-        <w:t xml:space="preserve"> </w:t>
-      </w:r>
-      <w:proofErr w:type="spellStart"/>
-      <w:r>
-        <w:t>використання</w:t>
-      </w:r>
-      <w:proofErr w:type="spellEnd"/>
-      <w:r>
-        <w:t xml:space="preserve"> </w:t>
-      </w:r>
-      <w:proofErr w:type="spellStart"/>
+      <w:r>
+        <w:t xml:space="preserve">, що дозволяє керувати станом системи. Робота продемонструвала переваги багатозадачності у вбудованих системах та закріпила навички використання </w:t>
+      </w:r>
       <w:r>
         <w:t>FreeRTOS</w:t>
       </w:r>
-      <w:proofErr w:type="spellEnd"/>
-      <w:r>
-        <w:t xml:space="preserve"> у </w:t>
-      </w:r>
-      <w:proofErr w:type="spellStart"/>
-      <w:r>
-        <w:t>реальних</w:t>
-      </w:r>
-      <w:proofErr w:type="spellEnd"/>
-      <w:r>
-        <w:t xml:space="preserve"> </w:t>
-      </w:r>
-      <w:proofErr w:type="spellStart"/>
-      <w:r>
-        <w:t>проєктах</w:t>
-      </w:r>
-      <w:proofErr w:type="spellEnd"/>
-      <w:r>
-        <w:t>.</w:t>
+      <w:r>
+        <w:t xml:space="preserve"> у реальних проєктах.</w:t>
       </w:r>
     </w:p>
     <w:sectPr>

</xml_diff>